<commit_message>
Added bloch sphere description
Still have to add the figures
</commit_message>
<xml_diff>
--- a/Mid Sem Eval Form.docx
+++ b/Mid Sem Eval Form.docx
@@ -34,13 +34,7 @@
         <w:rPr>
           <w:b/>
         </w:rPr>
-        <w:t>BIRLA INSTITUTE OF</w:t>
-      </w:r>
-      <w:r>
-        <w:rPr>
-          <w:b/>
-        </w:rPr>
-        <w:t xml:space="preserve"> TECHNOLOGY AND SCIENCE, PILANI</w:t>
+        <w:t>BIRLA INSTITUTE OF TECHNOLOGY AND SCIENCE, PILANI</w:t>
       </w:r>
     </w:p>
     <w:p>
@@ -55,13 +49,7 @@
         <w:rPr>
           <w:b/>
         </w:rPr>
-        <w:t>K K</w:t>
-      </w:r>
-      <w:r>
-        <w:rPr>
-          <w:b/>
-        </w:rPr>
-        <w:t xml:space="preserve"> BIRLA GOA CAMPUS-RCED DIVISION</w:t>
+        <w:t>K K BIRLA GOA CAMPUS-RCED DIVISION</w:t>
       </w:r>
     </w:p>
     <w:p>
@@ -76,8 +64,28 @@
         <w:rPr>
           <w:b/>
         </w:rPr>
-        <w:t>FIRST/SECOND SEMESTER 20 – 20</w:t>
-      </w:r>
+        <w:t>SECOND SEMESTER 20</w:t>
+      </w:r>
+      <w:r>
+        <w:rPr>
+          <w:b/>
+        </w:rPr>
+        <w:t>16</w:t>
+      </w:r>
+      <w:r>
+        <w:rPr>
+          <w:b/>
+        </w:rPr>
+        <w:t xml:space="preserve"> – 20</w:t>
+      </w:r>
+      <w:r>
+        <w:rPr>
+          <w:b/>
+        </w:rPr>
+        <w:t>17</w:t>
+      </w:r>
+      <w:bookmarkStart w:id="0" w:name="_GoBack"/>
+      <w:bookmarkEnd w:id="0"/>
     </w:p>
     <w:p>
       <w:pPr>
@@ -119,13 +127,7 @@
         <w:rPr>
           <w:b/>
         </w:rPr>
-        <w:t>PARTICULARS (TO BE FILLED BY STUDE</w:t>
-      </w:r>
-      <w:r>
-        <w:rPr>
-          <w:b/>
-        </w:rPr>
-        <w:t>NT AND RETURNED TO SUPERVISIOR)</w:t>
+        <w:t>PARTICULARS (TO BE FILLED BY STUDENT AND RETURNED TO SUPERVISIOR)</w:t>
       </w:r>
     </w:p>
     <w:p>
@@ -150,6 +152,12 @@
         <w:tab/>
         <w:t xml:space="preserve">Session : </w:t>
       </w:r>
+      <w:r>
+        <w:rPr>
+          <w:u w:val="single"/>
+        </w:rPr>
+        <w:t>Second Semester 2016-2017</w:t>
+      </w:r>
     </w:p>
     <w:p>
       <w:r>
@@ -172,12 +180,7 @@
       </w:r>
       <w:r>
         <w:tab/>
-      </w:r>
-      <w:r>
-        <w:t>Name of student</w:t>
-      </w:r>
-      <w:r>
-        <w:t xml:space="preserve"> : </w:t>
+        <w:t xml:space="preserve">Name of student : </w:t>
       </w:r>
       <w:r>
         <w:rPr>
@@ -191,10 +194,7 @@
     </w:p>
     <w:p>
       <w:r>
-        <w:t>Name of supervisor</w:t>
-      </w:r>
-      <w:r>
-        <w:t xml:space="preserve"> : </w:t>
+        <w:t xml:space="preserve">Name of supervisor : </w:t>
       </w:r>
       <w:r>
         <w:rPr>
@@ -318,11 +318,9 @@
               <w:jc w:val="center"/>
               <w:cnfStyle w:val="100000000000" w:firstRow="1" w:lastRow="0" w:firstColumn="0" w:lastColumn="0" w:oddVBand="0" w:evenVBand="0" w:oddHBand="0" w:evenHBand="0" w:firstRowFirstColumn="0" w:firstRowLastColumn="0" w:lastRowFirstColumn="0" w:lastRowLastColumn="0"/>
             </w:pPr>
-            <w:bookmarkStart w:id="0" w:name="_GoBack"/>
             <w:r>
               <w:t>Marks Awarded</w:t>
             </w:r>
-            <w:bookmarkEnd w:id="0"/>
           </w:p>
         </w:tc>
       </w:tr>
@@ -633,6 +631,8 @@
         <w:t xml:space="preserve">Report (NC/I/w), if any: </w:t>
       </w:r>
     </w:p>
+    <w:p/>
+    <w:p/>
     <w:p>
       <w:r>
         <w:t xml:space="preserve">Date : </w:t>
@@ -648,14 +648,15 @@
       </w:r>
       <w:r>
         <w:tab/>
-      </w:r>
-      <w:r>
-        <w:t>Signature of Supervisor</w:t>
-      </w:r>
-      <w:r>
-        <w:t xml:space="preserve"> : </w:t>
-      </w:r>
-    </w:p>
+        <w:t xml:space="preserve">Signature of Supervisor : </w:t>
+      </w:r>
+    </w:p>
+    <w:p>
+      <w:r>
+        <w:t>N.B. Supervisor should announce the Mid. Sem. Grade to his/her student directly and return the form to the Head of Department.</w:t>
+      </w:r>
+    </w:p>
+    <w:p/>
     <w:sectPr>
       <w:pgSz w:w="11906" w:h="16838"/>
       <w:pgMar w:top="1440" w:right="1440" w:bottom="1440" w:left="1440" w:header="708" w:footer="708" w:gutter="0"/>

</xml_diff>